<commit_message>
5th july DSA documents
</commit_message>
<xml_diff>
--- a/Micro-Services-Design-Patterns.docx
+++ b/Micro-Services-Design-Patterns.docx
@@ -522,8 +522,16 @@
         <w:t xml:space="preserve"> </w:t>
       </w:r>
       <w:r>
-        <w:t>Coupling is created between  two different modules.</w:t>
-      </w:r>
+        <w:t xml:space="preserve">Coupling is created </w:t>
+      </w:r>
+      <w:r>
+        <w:t>between two</w:t>
+      </w:r>
+      <w:r>
+        <w:t xml:space="preserve"> different modules.</w:t>
+      </w:r>
+      <w:bookmarkStart w:id="0" w:name="_GoBack"/>
+      <w:bookmarkEnd w:id="0"/>
     </w:p>
     <w:p>
       <w:r>
@@ -667,8 +675,8 @@
         </w:rPr>
         <w:t>Autonomous Services</w:t>
       </w:r>
-      <w:bookmarkStart w:id="0" w:name="DesignPatternsofMicroservices"/>
-      <w:bookmarkEnd w:id="0"/>
+      <w:bookmarkStart w:id="1" w:name="DesignPatternsofMicroservices"/>
+      <w:bookmarkEnd w:id="1"/>
       <w:r>
         <w:rPr>
           <w:rFonts w:ascii="Arial" w:eastAsia="Times New Roman" w:hAnsi="Arial" w:cs="Arial"/>
@@ -20579,8 +20587,6 @@
                 <w:szCs w:val="28"/>
               </w:rPr>
             </w:pPr>
-            <w:bookmarkStart w:id="1" w:name="_GoBack"/>
-            <w:bookmarkEnd w:id="1"/>
           </w:p>
         </w:tc>
       </w:tr>
@@ -39147,7 +39153,7 @@
 </file>
 
 <file path=customXml/itemProps1.xml><?xml version="1.0" encoding="utf-8"?>
-<ds:datastoreItem xmlns:ds="http://schemas.openxmlformats.org/officeDocument/2006/customXml" ds:itemID="{F8C0CE84-DC49-4B9B-B297-D7D559B3AD4D}">
+<ds:datastoreItem xmlns:ds="http://schemas.openxmlformats.org/officeDocument/2006/customXml" ds:itemID="{60C6AE2E-879A-4535-9C1D-9A3CDEC464D2}">
   <ds:schemaRefs>
     <ds:schemaRef ds:uri="http://schemas.openxmlformats.org/officeDocument/2006/bibliography"/>
   </ds:schemaRefs>

</xml_diff>